<commit_message>
Add mailto in footer instead of mail form for the moment. Change some text and CSS
</commit_message>
<xml_diff>
--- a/Doc/demande_parrain.docx
+++ b/Doc/demande_parrain.docx
@@ -50,8 +50,301 @@
       <w:r>
         <w:t>travaillons sur un projet social dont nous souhaiterions te faire part.</w:t>
       </w:r>
+    </w:p>
+    <w:p>
+      <w:pPr>
+        <w:spacing w:after="0" w:line="240" w:lineRule="auto"/>
+        <w:jc w:val="both"/>
+      </w:pPr>
+      <w:r>
+        <w:t>Le but du projet est de venir en ai</w:t>
+      </w:r>
+      <w:r>
+        <w:t>de aux personnes sans-abri</w:t>
+      </w:r>
+      <w:r>
+        <w:t xml:space="preserve"> (de Strasbourg</w:t>
+      </w:r>
+      <w:r>
+        <w:t>,</w:t>
+      </w:r>
+      <w:r>
+        <w:t xml:space="preserve"> pour commencer</w:t>
+      </w:r>
+      <w:r>
+        <w:t>…</w:t>
+      </w:r>
+      <w:r>
+        <w:t>) au moyen d’une platef</w:t>
+      </w:r>
+      <w:r>
+        <w:t xml:space="preserve">orme de dons en ligne : </w:t>
+      </w:r>
+      <w:proofErr w:type="spellStart"/>
+      <w:r>
+        <w:t>Suspen’D</w:t>
+      </w:r>
+      <w:r>
+        <w:t>ons</w:t>
+      </w:r>
+      <w:proofErr w:type="spellEnd"/>
+      <w:r>
+        <w:t xml:space="preserve">. </w:t>
+      </w:r>
+    </w:p>
+    <w:p>
+      <w:pPr>
+        <w:spacing w:after="0" w:line="240" w:lineRule="auto"/>
+        <w:jc w:val="both"/>
+      </w:pPr>
+      <w:r>
+        <w:t>Les do</w:t>
+      </w:r>
+      <w:r>
+        <w:t>ns seraient d’ordre alimentaire</w:t>
+      </w:r>
+      <w:r>
+        <w:t xml:space="preserve"> (pac</w:t>
+      </w:r>
+      <w:r>
+        <w:t>ks de nourriture) ou hygiénique</w:t>
+      </w:r>
+      <w:r>
+        <w:t xml:space="preserve"> (laverie, douche</w:t>
+      </w:r>
+      <w:r>
+        <w:t>,</w:t>
+      </w:r>
+      <w:r>
+        <w:t xml:space="preserve"> </w:t>
+      </w:r>
+      <w:proofErr w:type="spellStart"/>
+      <w:r>
+        <w:t>etc</w:t>
+      </w:r>
+      <w:proofErr w:type="spellEnd"/>
+      <w:r>
+        <w:t xml:space="preserve">) mais aussi du domaine du bien-être (barbier, </w:t>
+      </w:r>
+      <w:r>
+        <w:t>coiffe</w:t>
+      </w:r>
+      <w:r>
+        <w:t>ur) … sur le même principe que "les cafés ou pains suspendus".</w:t>
+      </w:r>
+    </w:p>
+    <w:p>
+      <w:pPr>
+        <w:spacing w:after="0" w:line="240" w:lineRule="auto"/>
+        <w:jc w:val="both"/>
+      </w:pPr>
+      <w:r>
+        <w:t>Une étude préalable réalisée auprès</w:t>
+      </w:r>
+      <w:r>
+        <w:t xml:space="preserve"> d'associations nous a confortés</w:t>
+      </w:r>
+      <w:r>
+        <w:t xml:space="preserve"> dans l'idée que nombre de personnes dans la rue disposent d'un téléphone portable. Aussi </w:t>
+      </w:r>
+      <w:r>
+        <w:t>les sans-abris</w:t>
+      </w:r>
+      <w:r>
+        <w:t xml:space="preserve"> auraient une alerte sur leur smartphone (et/ou dans les associations partenaires) pour les prévenir qu'un don est disponible chez l'un de nos commerçant</w:t>
+      </w:r>
+      <w:r>
+        <w:t>s</w:t>
+      </w:r>
+      <w:r>
+        <w:t xml:space="preserve"> partenaire</w:t>
+      </w:r>
+      <w:r>
+        <w:t>s</w:t>
+      </w:r>
+      <w:r>
+        <w:t xml:space="preserve">. </w:t>
+      </w:r>
+    </w:p>
+    <w:p>
+      <w:pPr>
+        <w:jc w:val="both"/>
+      </w:pPr>
+      <w:r>
+        <w:t>Nous sommes d'ores et déjà finaliste</w:t>
+      </w:r>
+      <w:r>
+        <w:t>s</w:t>
+      </w:r>
+      <w:r>
+        <w:t xml:space="preserve"> </w:t>
+      </w:r>
+      <w:r>
+        <w:t>nationaux d'</w:t>
+      </w:r>
+      <w:r>
+        <w:t>un concours important (</w:t>
+      </w:r>
+      <w:proofErr w:type="spellStart"/>
+      <w:r>
+        <w:t>Switch'Up</w:t>
+      </w:r>
+      <w:proofErr w:type="spellEnd"/>
+      <w:r>
+        <w:t xml:space="preserve"> Challenge) et des commerçants et associations nous font déjà confiance. </w:t>
+      </w:r>
+    </w:p>
+    <w:p>
+      <w:pPr>
+        <w:jc w:val="both"/>
+      </w:pPr>
+      <w:r>
+        <w:t>Enfin</w:t>
+      </w:r>
+      <w:r>
+        <w:t xml:space="preserve">, si je t'adresse </w:t>
+      </w:r>
+      <w:r>
+        <w:t xml:space="preserve">ce message c'est </w:t>
+      </w:r>
+      <w:r>
+        <w:t>pour t'inviter à être</w:t>
+      </w:r>
+      <w:r>
+        <w:t xml:space="preserve"> notre "parrain"</w:t>
+      </w:r>
+      <w:r>
+        <w:t>. Car, depuis le début du</w:t>
+      </w:r>
+      <w:r>
+        <w:t xml:space="preserve"> projet</w:t>
+      </w:r>
+      <w:r>
+        <w:t>,</w:t>
+      </w:r>
+      <w:r>
+        <w:t xml:space="preserve"> nous</w:t>
+      </w:r>
+      <w:r>
+        <w:t xml:space="preserve"> souvenant de ce que tu nous a raconté "de quand tu vivais dans la rue", nous </w:t>
+      </w:r>
+      <w:r>
+        <w:t>nous sommes</w:t>
+      </w:r>
+      <w:r>
+        <w:t xml:space="preserve"> dit</w:t>
+      </w:r>
+      <w:r>
+        <w:t xml:space="preserve"> que tu </w:t>
+      </w:r>
+      <w:r>
+        <w:t xml:space="preserve">dois </w:t>
+      </w:r>
+      <w:r>
+        <w:t>être intéressé</w:t>
+      </w:r>
+      <w:r>
+        <w:t xml:space="preserve">. </w:t>
+      </w:r>
+    </w:p>
+    <w:p>
+      <w:pPr>
+        <w:jc w:val="both"/>
+      </w:pPr>
+      <w:r>
+        <w:t xml:space="preserve">Si </w:t>
+      </w:r>
+      <w:r>
+        <w:t>bien sûr</w:t>
+      </w:r>
+      <w:r>
+        <w:t xml:space="preserve"> tu as des questions</w:t>
+      </w:r>
+      <w:r>
+        <w:t>,</w:t>
+      </w:r>
+      <w:r>
+        <w:t xml:space="preserve"> n'hésites pas à nous contacter. </w:t>
+      </w:r>
+    </w:p>
+    <w:p>
+      <w:pPr>
+        <w:jc w:val="both"/>
+      </w:pPr>
+      <w:r>
+        <w:t xml:space="preserve">Pour plus de précisions, je t’invite également à consulter le site lié au projet : ……. </w:t>
+      </w:r>
+    </w:p>
+    <w:p>
+      <w:pPr>
+        <w:jc w:val="both"/>
+      </w:pPr>
+      <w:r>
+        <w:t>Dans l'attente de ta réponse. D'avance merci.</w:t>
+      </w:r>
+    </w:p>
+    <w:p>
+      <w:pPr>
+        <w:jc w:val="both"/>
+      </w:pPr>
+    </w:p>
+    <w:p>
+      <w:pPr>
+        <w:jc w:val="both"/>
+      </w:pPr>
+    </w:p>
+    <w:p>
+      <w:pPr>
+        <w:jc w:val="both"/>
+      </w:pPr>
       <w:bookmarkStart w:id="0" w:name="_GoBack"/>
-      <w:bookmarkEnd w:id="0"/>
+      <w:r>
+        <w:t>J</w:t>
+      </w:r>
+      <w:r>
+        <w:t>e m</w:t>
+      </w:r>
+      <w:r>
+        <w:t xml:space="preserve">e permets de te contacter car, </w:t>
+      </w:r>
+      <w:r>
+        <w:t xml:space="preserve">avec deux collègues </w:t>
+      </w:r>
+      <w:r>
+        <w:t>(</w:t>
+      </w:r>
+      <w:r>
+        <w:rPr>
+          <w:i/>
+        </w:rPr>
+        <w:t>actuellement en fin d'études au sein d'une école d'informati</w:t>
+      </w:r>
+      <w:r>
+        <w:rPr>
+          <w:i/>
+        </w:rPr>
+        <w:t>que à Strasbourg (</w:t>
+      </w:r>
+      <w:proofErr w:type="spellStart"/>
+      <w:r>
+        <w:rPr>
+          <w:i/>
+        </w:rPr>
+        <w:t>eXia.CESI</w:t>
+      </w:r>
+      <w:proofErr w:type="spellEnd"/>
+      <w:r>
+        <w:rPr>
+          <w:i/>
+        </w:rPr>
+        <w:t xml:space="preserve">) </w:t>
+      </w:r>
+      <w:r>
+        <w:t xml:space="preserve">nous </w:t>
+      </w:r>
+      <w:r>
+        <w:t>travaillons sur un projet social dont nous souhaiterions te faire part.</w:t>
+      </w:r>
     </w:p>
     <w:p>
       <w:pPr>
@@ -126,10 +419,7 @@
       </w:r>
       <w:proofErr w:type="spellEnd"/>
       <w:r>
-        <w:t xml:space="preserve">) mais aussi du domaine du bien-être (barbier, </w:t>
-      </w:r>
-      <w:r>
-        <w:t>coiffe</w:t>
+        <w:t>) mais aussi du domaine du bien-être (barbier, coiffe</w:t>
       </w:r>
       <w:r>
         <w:t>ur) … sur le même principe que "les cafés ou pains suspendus".</w:t>
@@ -141,16 +431,7 @@
         <w:jc w:val="both"/>
       </w:pPr>
       <w:r>
-        <w:t>Une étude préalable réalisée auprès</w:t>
-      </w:r>
-      <w:r>
-        <w:t xml:space="preserve"> d'associations nous a confortés</w:t>
-      </w:r>
-      <w:r>
-        <w:t xml:space="preserve"> dans l'idée que nombre de personnes dans la rue disposent d'un téléphone portable. Aussi </w:t>
-      </w:r>
-      <w:r>
-        <w:t>les sans-abris</w:t>
+        <w:t>Une étude préalable réalisée auprès d'associations nous a confortés dans l'idée que nombre de personnes dans la rue disposent d'un téléphone portable. Aussi les sans-abris</w:t>
       </w:r>
       <w:r>
         <w:t xml:space="preserve"> auraient une alerte sur leur smartphone (et/ou dans les associations partenaires) pour les prévenir qu'un don est disponible chez l'un de nos commerçant</w:t>
@@ -204,16 +485,10 @@
         <w:t>Enfin</w:t>
       </w:r>
       <w:r>
-        <w:t xml:space="preserve">, si je </w:t>
-      </w:r>
-      <w:r>
-        <w:t xml:space="preserve">t'adresse </w:t>
-      </w:r>
-      <w:r>
-        <w:t>ce</w:t>
-      </w:r>
-      <w:r>
-        <w:t xml:space="preserve"> message c'est </w:t>
+        <w:t xml:space="preserve">, si je t'adresse </w:t>
+      </w:r>
+      <w:r>
+        <w:t xml:space="preserve">ce message c'est </w:t>
       </w:r>
       <w:r>
         <w:t>pour t'inviter à être</w:t>
@@ -231,10 +506,10 @@
         <w:t>,</w:t>
       </w:r>
       <w:r>
-        <w:t xml:space="preserve"> nous</w:t>
-      </w:r>
-      <w:r>
-        <w:t xml:space="preserve"> souvenant de ce que tu nous a raconté "de quand tu vivais dans la rue", nous </w:t>
+        <w:t xml:space="preserve"> </w:t>
+      </w:r>
+      <w:r>
+        <w:t xml:space="preserve">nous </w:t>
       </w:r>
       <w:r>
         <w:t>nous sommes</w:t>
@@ -246,27 +521,21 @@
         <w:t xml:space="preserve"> que tu </w:t>
       </w:r>
       <w:r>
-        <w:t xml:space="preserve">dois </w:t>
-      </w:r>
-      <w:r>
-        <w:t>être intéressé</w:t>
-      </w:r>
-      <w:r>
-        <w:t xml:space="preserve">. </w:t>
-      </w:r>
-    </w:p>
-    <w:p>
-      <w:pPr>
-        <w:jc w:val="both"/>
-      </w:pPr>
-      <w:r>
-        <w:t xml:space="preserve">Si </w:t>
-      </w:r>
-      <w:r>
-        <w:t>bien sûr</w:t>
-      </w:r>
-      <w:r>
-        <w:t xml:space="preserve"> tu as des questions</w:t>
+        <w:t>pouvais</w:t>
+      </w:r>
+      <w:r>
+        <w:t xml:space="preserve"> </w:t>
+      </w:r>
+      <w:r>
+        <w:t xml:space="preserve">être intéressé. </w:t>
+      </w:r>
+    </w:p>
+    <w:p>
+      <w:pPr>
+        <w:jc w:val="both"/>
+      </w:pPr>
+      <w:r>
+        <w:t>Si bien sûr tu as des questions</w:t>
       </w:r>
       <w:r>
         <w:t>,</w:t>
@@ -280,16 +549,42 @@
         <w:jc w:val="both"/>
       </w:pPr>
       <w:r>
-        <w:t xml:space="preserve">Pour plus de précisions, je t’invite également à consulter le site lié au projet : ……. </w:t>
-      </w:r>
-    </w:p>
-    <w:p>
-      <w:pPr>
-        <w:jc w:val="both"/>
-      </w:pPr>
-      <w:r>
+        <w:t xml:space="preserve">Pour plus de précisions, je t’invite également à consulter le site lié au projet : </w:t>
+      </w:r>
+      <w:r>
+        <w:t>suspendons.fr</w:t>
+      </w:r>
+    </w:p>
+    <w:p>
+      <w:pPr>
+        <w:jc w:val="both"/>
+      </w:pPr>
+      <w:r>
+        <w:t xml:space="preserve">Et notre page Facebook : </w:t>
+      </w:r>
+      <w:hyperlink r:id="rId4" w:history="1">
+        <w:r>
+          <w:rPr>
+            <w:rStyle w:val="Lienhypertexte"/>
+          </w:rPr>
+          <w:t>https://www.facebook.com/SuspenDons/</w:t>
+        </w:r>
+      </w:hyperlink>
+    </w:p>
+    <w:bookmarkEnd w:id="0"/>
+    <w:p>
+      <w:pPr>
+        <w:jc w:val="both"/>
+      </w:pPr>
+      <w:r>
+        <w:lastRenderedPageBreak/>
         <w:t>Dans l'attente de ta réponse. D'avance merci.</w:t>
       </w:r>
+    </w:p>
+    <w:p>
+      <w:pPr>
+        <w:jc w:val="both"/>
+      </w:pPr>
     </w:p>
     <w:sectPr>
       <w:pgSz w:w="11906" w:h="16838"/>
@@ -725,6 +1020,17 @@
     <w:semiHidden/>
     <w:unhideWhenUsed/>
   </w:style>
+  <w:style w:type="character" w:styleId="Lienhypertexte">
+    <w:name w:val="Hyperlink"/>
+    <w:basedOn w:val="Policepardfaut"/>
+    <w:uiPriority w:val="99"/>
+    <w:unhideWhenUsed/>
+    <w:rsid w:val="003A658F"/>
+    <w:rPr>
+      <w:color w:val="0563C1" w:themeColor="hyperlink"/>
+      <w:u w:val="single"/>
+    </w:rPr>
+  </w:style>
 </w:styles>
 </file>
 

</xml_diff>